<commit_message>
Rate limit write up
</commit_message>
<xml_diff>
--- a/UL Calculator WiriteUp.docx
+++ b/UL Calculator WiriteUp.docx
@@ -155,12 +155,12 @@
           <wp:inline distB="114300" distT="114300" distL="114300" distR="114300">
             <wp:extent cx="2384830" cy="1291036"/>
             <wp:effectExtent b="0" l="0" r="0" t="0"/>
-            <wp:docPr id="8" name="image1.png"/>
+            <wp:docPr id="8" name="image6.png"/>
             <a:graphic>
               <a:graphicData uri="http://schemas.openxmlformats.org/drawingml/2006/picture">
                 <pic:pic>
                   <pic:nvPicPr>
-                    <pic:cNvPr id="0" name="image1.png"/>
+                    <pic:cNvPr id="0" name="image6.png"/>
                     <pic:cNvPicPr preferRelativeResize="0"/>
                   </pic:nvPicPr>
                   <pic:blipFill>
@@ -213,12 +213,12 @@
           <wp:inline distB="114300" distT="114300" distL="114300" distR="114300">
             <wp:extent cx="4857750" cy="2114550"/>
             <wp:effectExtent b="0" l="0" r="0" t="0"/>
-            <wp:docPr id="7" name="image7.png"/>
+            <wp:docPr id="7" name="image1.png"/>
             <a:graphic>
               <a:graphicData uri="http://schemas.openxmlformats.org/drawingml/2006/picture">
                 <pic:pic>
                   <pic:nvPicPr>
-                    <pic:cNvPr id="0" name="image7.png"/>
+                    <pic:cNvPr id="0" name="image1.png"/>
                     <pic:cNvPicPr preferRelativeResize="0"/>
                   </pic:nvPicPr>
                   <pic:blipFill>
@@ -294,12 +294,12 @@
           <wp:inline distB="114300" distT="114300" distL="114300" distR="114300">
             <wp:extent cx="4676775" cy="847725"/>
             <wp:effectExtent b="0" l="0" r="0" t="0"/>
-            <wp:docPr id="1" name="image12.png"/>
+            <wp:docPr id="1" name="image3.png"/>
             <a:graphic>
               <a:graphicData uri="http://schemas.openxmlformats.org/drawingml/2006/picture">
                 <pic:pic>
                   <pic:nvPicPr>
-                    <pic:cNvPr id="0" name="image12.png"/>
+                    <pic:cNvPr id="0" name="image3.png"/>
                     <pic:cNvPicPr preferRelativeResize="0"/>
                   </pic:nvPicPr>
                   <pic:blipFill>
@@ -358,12 +358,12 @@
           <wp:inline distB="114300" distT="114300" distL="114300" distR="114300">
             <wp:extent cx="4924425" cy="6724650"/>
             <wp:effectExtent b="0" l="0" r="0" t="0"/>
-            <wp:docPr id="2" name="image6.png"/>
+            <wp:docPr id="2" name="image4.png"/>
             <a:graphic>
               <a:graphicData uri="http://schemas.openxmlformats.org/drawingml/2006/picture">
                 <pic:pic>
                   <pic:nvPicPr>
-                    <pic:cNvPr id="0" name="image6.png"/>
+                    <pic:cNvPr id="0" name="image4.png"/>
                     <pic:cNvPicPr preferRelativeResize="0"/>
                   </pic:nvPicPr>
                   <pic:blipFill>
@@ -920,12 +920,12 @@
           <wp:inline distB="114300" distT="114300" distL="114300" distR="114300">
             <wp:extent cx="4657725" cy="4162425"/>
             <wp:effectExtent b="0" l="0" r="0" t="0"/>
-            <wp:docPr id="12" name="image5.png"/>
+            <wp:docPr id="12" name="image9.png"/>
             <a:graphic>
               <a:graphicData uri="http://schemas.openxmlformats.org/drawingml/2006/picture">
                 <pic:pic>
                   <pic:nvPicPr>
-                    <pic:cNvPr id="0" name="image5.png"/>
+                    <pic:cNvPr id="0" name="image9.png"/>
                     <pic:cNvPicPr preferRelativeResize="0"/>
                   </pic:nvPicPr>
                   <pic:blipFill>
@@ -988,12 +988,12 @@
           <wp:inline distB="114300" distT="114300" distL="114300" distR="114300">
             <wp:extent cx="3495675" cy="2390775"/>
             <wp:effectExtent b="0" l="0" r="0" t="0"/>
-            <wp:docPr id="5" name="image11.png"/>
+            <wp:docPr id="5" name="image7.png"/>
             <a:graphic>
               <a:graphicData uri="http://schemas.openxmlformats.org/drawingml/2006/picture">
                 <pic:pic>
                   <pic:nvPicPr>
-                    <pic:cNvPr id="0" name="image11.png"/>
+                    <pic:cNvPr id="0" name="image7.png"/>
                     <pic:cNvPicPr preferRelativeResize="0"/>
                   </pic:nvPicPr>
                   <pic:blipFill>
@@ -1154,12 +1154,12 @@
           <wp:inline distB="114300" distT="114300" distL="114300" distR="114300">
             <wp:extent cx="5731200" cy="5359400"/>
             <wp:effectExtent b="0" l="0" r="0" t="0"/>
-            <wp:docPr id="9" name="image9.png"/>
+            <wp:docPr id="9" name="image12.png"/>
             <a:graphic>
               <a:graphicData uri="http://schemas.openxmlformats.org/drawingml/2006/picture">
                 <pic:pic>
                   <pic:nvPicPr>
-                    <pic:cNvPr id="0" name="image9.png"/>
+                    <pic:cNvPr id="0" name="image12.png"/>
                     <pic:cNvPicPr preferRelativeResize="0"/>
                   </pic:nvPicPr>
                   <pic:blipFill>
@@ -1233,8 +1233,25 @@
         <w:rPr>
           <w:rtl w:val="0"/>
         </w:rPr>
-        <w:br w:type="textWrapping"/>
-      </w:r>
+      </w:r>
+    </w:p>
+    <w:p>
+      <w:pPr>
+        <w:ind w:left="0" w:firstLine="0"/>
+        <w:rPr/>
+      </w:pPr>
+      <w:r>
+        <w:rPr>
+          <w:rtl w:val="0"/>
+        </w:rPr>
+        <w:t xml:space="preserve">Furthermore, I decided that the api should be rate limited so as to provide an additional protection against DOS attacks. As I used .NET 6 (Current LTS) there was no inbuilt implementation as there is in .NET 7 and 8. Instead I implemented a rate limiting middleware which limited the user based on their IP address which gets stored in a distributed memory cache and checked against each upon request.</w:t>
+      </w:r>
+    </w:p>
+    <w:p>
+      <w:pPr>
+        <w:ind w:left="0" w:firstLine="0"/>
+        <w:rPr/>
+      </w:pPr>
       <w:r>
         <w:br w:type="page"/>
       </w:r>
@@ -1308,12 +1325,12 @@
           <wp:inline distB="114300" distT="114300" distL="114300" distR="114300">
             <wp:extent cx="5731200" cy="1892300"/>
             <wp:effectExtent b="0" l="0" r="0" t="0"/>
-            <wp:docPr id="6" name="image3.png"/>
+            <wp:docPr id="6" name="image5.png"/>
             <a:graphic>
               <a:graphicData uri="http://schemas.openxmlformats.org/drawingml/2006/picture">
                 <pic:pic>
                   <pic:nvPicPr>
-                    <pic:cNvPr id="0" name="image3.png"/>
+                    <pic:cNvPr id="0" name="image5.png"/>
                     <pic:cNvPicPr preferRelativeResize="0"/>
                   </pic:nvPicPr>
                   <pic:blipFill>
@@ -1354,12 +1371,12 @@
           <wp:inline distB="114300" distT="114300" distL="114300" distR="114300">
             <wp:extent cx="5731200" cy="1473200"/>
             <wp:effectExtent b="0" l="0" r="0" t="0"/>
-            <wp:docPr id="4" name="image4.png"/>
+            <wp:docPr id="4" name="image11.png"/>
             <a:graphic>
               <a:graphicData uri="http://schemas.openxmlformats.org/drawingml/2006/picture">
                 <pic:pic>
                   <pic:nvPicPr>
-                    <pic:cNvPr id="0" name="image4.png"/>
+                    <pic:cNvPr id="0" name="image11.png"/>
                     <pic:cNvPicPr preferRelativeResize="0"/>
                   </pic:nvPicPr>
                   <pic:blipFill>

</xml_diff>